<commit_message>
[document] 1차 발표 끝 정리
</commit_message>
<xml_diff>
--- a/wiki/Server 구조 기획_설은경.docx
+++ b/wiki/Server 구조 기획_설은경.docx
@@ -103,7 +103,7 @@
                     <a:blip r:embed="rId8">
                       <a:extLst>
                         <a:ext uri="{28A0092B-C50C-407E-A947-70E740481C1C}">
-                          <a14:useLocalDpi xmlns="" xmlns:wpc="http://schemas.microsoft.com/office/word/2010/wordprocessingCanvas" xmlns:mc="http://schemas.openxmlformats.org/markup-compatibility/2006" xmlns:o="urn:schemas-microsoft-com:office:office" xmlns:v="urn:schemas-microsoft-com:vml" xmlns:wp14="http://schemas.microsoft.com/office/word/2010/wordprocessingDrawing" xmlns:w10="urn:schemas-microsoft-com:office:word" xmlns:w="http://schemas.openxmlformats.org/wordprocessingml/2006/main" xmlns:w14="http://schemas.microsoft.com/office/word/2010/wordml" xmlns:wpg="http://schemas.microsoft.com/office/word/2010/wordprocessingGroup" xmlns:wpi="http://schemas.microsoft.com/office/word/2010/wordprocessingInk" xmlns:wps="http://schemas.microsoft.com/office/word/2010/wordprocessingShape" xmlns:a14="http://schemas.microsoft.com/office/drawing/2010/main" val="0"/>
+                          <a14:useLocalDpi xmlns:a14="http://schemas.microsoft.com/office/drawing/2010/main" xmlns:wps="http://schemas.microsoft.com/office/word/2010/wordprocessingShape" xmlns:wpi="http://schemas.microsoft.com/office/word/2010/wordprocessingInk" xmlns:wpg="http://schemas.microsoft.com/office/word/2010/wordprocessingGroup" xmlns:w14="http://schemas.microsoft.com/office/word/2010/wordml" xmlns:w="http://schemas.openxmlformats.org/wordprocessingml/2006/main" xmlns:w10="urn:schemas-microsoft-com:office:word" xmlns:wp14="http://schemas.microsoft.com/office/word/2010/wordprocessingDrawing" xmlns:v="urn:schemas-microsoft-com:vml" xmlns:o="urn:schemas-microsoft-com:office:office" xmlns:mc="http://schemas.openxmlformats.org/markup-compatibility/2006" xmlns:wpc="http://schemas.microsoft.com/office/word/2010/wordprocessingCanvas" xmlns="" val="0"/>
                         </a:ext>
                       </a:extLst>
                     </a:blip>
@@ -7412,41 +7412,6 @@
                 <w:sz w:val="16"/>
                 <w:szCs w:val="16"/>
               </w:rPr>
-              <w:t xml:space="preserve"> : 방의 Id</w:t>
-            </w:r>
-          </w:p>
-          <w:p>
-            <w:pPr>
-              <w:rPr>
-                <w:rFonts w:ascii="굴림" w:eastAsia="굴림" w:hAnsi="굴림"/>
-                <w:sz w:val="16"/>
-                <w:szCs w:val="16"/>
-              </w:rPr>
-            </w:pPr>
-            <w:r>
-              <w:rPr>
-                <w:rFonts w:ascii="굴림" w:eastAsia="굴림" w:hAnsi="굴림"/>
-                <w:b/>
-                <w:sz w:val="16"/>
-                <w:szCs w:val="16"/>
-              </w:rPr>
-              <w:t>I</w:t>
-            </w:r>
-            <w:r>
-              <w:rPr>
-                <w:rFonts w:ascii="굴림" w:eastAsia="굴림" w:hAnsi="굴림" w:hint="eastAsia"/>
-                <w:b/>
-                <w:sz w:val="16"/>
-                <w:szCs w:val="16"/>
-              </w:rPr>
-              <w:t>nt</w:t>
-            </w:r>
-            <w:r>
-              <w:rPr>
-                <w:rFonts w:ascii="굴림" w:eastAsia="굴림" w:hAnsi="굴림" w:hint="eastAsia"/>
-                <w:sz w:val="16"/>
-                <w:szCs w:val="16"/>
-              </w:rPr>
               <w:t xml:space="preserve"> : 방 문구의 데이터 크기</w:t>
             </w:r>
           </w:p>
@@ -7594,7 +7559,39 @@
                 <w:sz w:val="16"/>
                 <w:szCs w:val="16"/>
               </w:rPr>
-              <w:t xml:space="preserve"> : result( 0 : 생성 가능 / n(양수) : 생성된 방의 id )</w:t>
+              <w:t xml:space="preserve"> : result( </w:t>
+            </w:r>
+            <w:r>
+              <w:rPr>
+                <w:rFonts w:ascii="굴림" w:eastAsia="굴림" w:hAnsi="굴림" w:hint="eastAsia"/>
+                <w:sz w:val="16"/>
+                <w:szCs w:val="16"/>
+              </w:rPr>
+              <w:t>-1</w:t>
+            </w:r>
+            <w:r>
+              <w:rPr>
+                <w:rFonts w:ascii="굴림" w:eastAsia="굴림" w:hAnsi="굴림" w:hint="eastAsia"/>
+                <w:sz w:val="16"/>
+                <w:szCs w:val="16"/>
+              </w:rPr>
+              <w:t xml:space="preserve"> : 생성 </w:t>
+            </w:r>
+            <w:r>
+              <w:rPr>
+                <w:rFonts w:ascii="굴림" w:eastAsia="굴림" w:hAnsi="굴림" w:hint="eastAsia"/>
+                <w:sz w:val="16"/>
+                <w:szCs w:val="16"/>
+              </w:rPr>
+              <w:t>실패</w:t>
+            </w:r>
+            <w:r>
+              <w:rPr>
+                <w:rFonts w:ascii="굴림" w:eastAsia="굴림" w:hAnsi="굴림" w:hint="eastAsia"/>
+                <w:sz w:val="16"/>
+                <w:szCs w:val="16"/>
+              </w:rPr>
+              <w:t xml:space="preserve"> / n(양수) : 생성된 방의 id )</w:t>
             </w:r>
           </w:p>
           <w:p>
@@ -9038,7 +9035,7 @@
       </w:tr>
       <w:tr>
         <w:trPr>
-          <w:trHeight w:val="104"/>
+          <w:trHeight w:val="290"/>
           <w:jc w:val="center"/>
         </w:trPr>
         <w:tc>
@@ -9102,7 +9099,7 @@
       </w:tr>
       <w:tr>
         <w:trPr>
-          <w:trHeight w:val="332"/>
+          <w:trHeight w:val="276"/>
           <w:jc w:val="center"/>
         </w:trPr>
         <w:tc>
@@ -9146,6 +9143,7 @@
         <w:tc>
           <w:tcPr>
             <w:tcW w:w="7636" w:type="dxa"/>
+            <w:shd w:val="clear" w:color="auto" w:fill="E5B8B7" w:themeFill="accent2" w:themeFillTint="66"/>
             <w:vAlign w:val="center"/>
           </w:tcPr>
           <w:p>
@@ -15950,7 +15948,39 @@
                 <w:sz w:val="16"/>
                 <w:szCs w:val="16"/>
               </w:rPr>
-              <w:t xml:space="preserve"> : 게임종료의 종류 ( ex) 1: 팀 전멸/2: 시간초과/ 3: 목표성공 등 )</w:t>
+              <w:t xml:space="preserve"> : 게임종료의 종류 ( ex) 1:</w:t>
+            </w:r>
+            <w:r>
+              <w:rPr>
+                <w:rFonts w:ascii="굴림" w:eastAsia="굴림" w:hAnsi="굴림" w:hint="eastAsia"/>
+                <w:sz w:val="16"/>
+                <w:szCs w:val="16"/>
+              </w:rPr>
+              <w:t xml:space="preserve"> 시간초과</w:t>
+            </w:r>
+            <w:r>
+              <w:rPr>
+                <w:rFonts w:ascii="굴림" w:eastAsia="굴림" w:hAnsi="굴림" w:hint="eastAsia"/>
+                <w:sz w:val="16"/>
+                <w:szCs w:val="16"/>
+              </w:rPr>
+              <w:t xml:space="preserve"> /2: </w:t>
+            </w:r>
+            <w:r>
+              <w:rPr>
+                <w:rFonts w:ascii="굴림" w:eastAsia="굴림" w:hAnsi="굴림" w:hint="eastAsia"/>
+                <w:sz w:val="16"/>
+                <w:szCs w:val="16"/>
+              </w:rPr>
+              <w:t xml:space="preserve">팀 전멸 </w:t>
+            </w:r>
+            <w:r>
+              <w:rPr>
+                <w:rFonts w:ascii="굴림" w:eastAsia="굴림" w:hAnsi="굴림" w:hint="eastAsia"/>
+                <w:sz w:val="16"/>
+                <w:szCs w:val="16"/>
+              </w:rPr>
+              <w:t>/ 3: 목표성공 등 )</w:t>
             </w:r>
           </w:p>
           <w:p>

</xml_diff>